<commit_message>
Added to Discussion & Evaluation.docx
</commit_message>
<xml_diff>
--- a/Documents/Discussion & Evaluation.docx
+++ b/Documents/Discussion & Evaluation.docx
@@ -524,13 +524,7 @@
         <w:t>like</w:t>
       </w:r>
       <w:r>
-        <w:t xml:space="preserve"> solo</w:t>
-      </w:r>
-      <w:r>
-        <w:t xml:space="preserve">, during patrol the tank </w:t>
-      </w:r>
-      <w:r>
-        <w:t>finds its own waypoints.</w:t>
+        <w:t xml:space="preserve"> solo, during patrol the tank finds its own waypoints.</w:t>
       </w:r>
     </w:p>
     <w:p>
@@ -540,16 +534,7 @@
       </w:r>
       <w:proofErr w:type="spellEnd"/>
       <w:r>
-        <w:t>,</w:t>
-      </w:r>
-      <w:r>
-        <w:t xml:space="preserve"> </w:t>
-      </w:r>
-      <w:r>
-        <w:t xml:space="preserve">during patrol the tank </w:t>
-      </w:r>
-      <w:r>
-        <w:t xml:space="preserve">asks the </w:t>
+        <w:t xml:space="preserve">, during patrol the tank asks the </w:t>
       </w:r>
       <w:proofErr w:type="spellStart"/>
       <w:r>
@@ -667,9 +652,195 @@
       <w:r>
         <w:t>This approach is closer to how we think of objects making it clear, easier to understand and possibly easier to program.</w:t>
       </w:r>
+    </w:p>
+    <w:p>
+      <w:pPr>
+        <w:pStyle w:val="Heading2"/>
+      </w:pPr>
+      <w:r>
+        <w:t>Extras</w:t>
+      </w:r>
+    </w:p>
+    <w:p>
+      <w:r>
+        <w:t xml:space="preserve">Two copies of the project have been added, a </w:t>
+      </w:r>
+      <w:proofErr w:type="spellStart"/>
+      <w:r>
+        <w:t>gui</w:t>
+      </w:r>
+      <w:proofErr w:type="spellEnd"/>
+      <w:r>
+        <w:t xml:space="preserve"> version and a windowed version.</w:t>
+      </w:r>
+    </w:p>
+    <w:p>
+      <w:r>
+        <w:t>Windowed version controls:</w:t>
+      </w:r>
+    </w:p>
+    <w:p>
+      <w:r>
+        <w:t>Left mouse button: select highlighted tank</w:t>
+      </w:r>
+    </w:p>
+    <w:p>
+      <w:r>
+        <w:t>Right mouse button: tell selected tank to move to this location</w:t>
+      </w:r>
+    </w:p>
+    <w:p>
+      <w:r>
+        <w:t>0 (number): shows/hides extra information</w:t>
+      </w:r>
+    </w:p>
+    <w:p>
+      <w:r>
+        <w:t xml:space="preserve">1: Sends </w:t>
+      </w:r>
+      <w:proofErr w:type="spellStart"/>
+      <w:r>
+        <w:t>tankstart</w:t>
+      </w:r>
+      <w:proofErr w:type="spellEnd"/>
+      <w:r>
+        <w:t xml:space="preserve"> to all tanks</w:t>
+      </w:r>
+    </w:p>
+    <w:p>
+      <w:r>
+        <w:t xml:space="preserve">2: sends </w:t>
+      </w:r>
+      <w:proofErr w:type="spellStart"/>
+      <w:r>
+        <w:t>tankstop</w:t>
+      </w:r>
+      <w:proofErr w:type="spellEnd"/>
+      <w:r>
+        <w:t xml:space="preserve"> to all tanks</w:t>
+      </w:r>
+    </w:p>
+    <w:p>
+      <w:r>
+        <w:t xml:space="preserve">3: sends </w:t>
+      </w:r>
+      <w:proofErr w:type="spellStart"/>
+      <w:r>
+        <w:t>tankaim</w:t>
+      </w:r>
+      <w:proofErr w:type="spellEnd"/>
+      <w:r>
+        <w:t xml:space="preserve"> to all tanks</w:t>
+      </w:r>
+    </w:p>
+    <w:p>
+      <w:r>
+        <w:t xml:space="preserve">4: sends </w:t>
+      </w:r>
+      <w:proofErr w:type="spellStart"/>
+      <w:r>
+        <w:t>tankhit</w:t>
+      </w:r>
+      <w:proofErr w:type="spellEnd"/>
+      <w:r>
+        <w:t xml:space="preserve"> to all tanks (20 damage)</w:t>
+      </w:r>
+    </w:p>
+    <w:p>
+      <w:r>
+        <w:t>7: selects previous tank for chase cam</w:t>
+      </w:r>
+    </w:p>
+    <w:p>
+      <w:r>
+        <w:t>8: selects next tank for chase cam</w:t>
+      </w:r>
+    </w:p>
+    <w:p>
+      <w:r>
+        <w:t>9: swaps between free cam and chase cam</w:t>
+      </w:r>
+    </w:p>
+    <w:p>
+      <w:pPr>
+        <w:pStyle w:val="Heading3"/>
+      </w:pPr>
+      <w:r>
+        <w:lastRenderedPageBreak/>
+        <w:t>Features:</w:t>
+      </w:r>
+    </w:p>
+    <w:p>
+      <w:r>
+        <w:t>Extra information added to the UI</w:t>
+      </w:r>
+    </w:p>
+    <w:p>
+      <w:r>
+        <w:t>XML loads the map, tanks and waypoints</w:t>
+      </w:r>
+    </w:p>
+    <w:p>
+      <w:r>
+        <w:t>XML can create multiple objects with one definition makes 100 trees in 1 definition</w:t>
+      </w:r>
+    </w:p>
+    <w:p>
+      <w:r>
+        <w:t>Tanks have an ammo system</w:t>
+      </w:r>
+    </w:p>
+    <w:p>
+      <w:r>
+        <w:t>Ammo powerups give 10% ammo and disappear and respawn</w:t>
+      </w:r>
+    </w:p>
+    <w:p>
+      <w:r>
+        <w:t>Tanks use max speed, acceleration, turn speed, turret speed, max hp, shell damage and shell ammo</w:t>
+      </w:r>
+    </w:p>
+    <w:p>
+      <w:proofErr w:type="spellStart"/>
+      <w:r>
+        <w:t>TeamManager</w:t>
+      </w:r>
+      <w:proofErr w:type="spellEnd"/>
+      <w:r>
+        <w:t xml:space="preserve"> groups up and share info between teams</w:t>
+      </w:r>
+    </w:p>
+    <w:p>
+      <w:r>
+        <w:t>Tanks have multiple waypoints</w:t>
+      </w:r>
+    </w:p>
+    <w:p>
+      <w:r>
+        <w:t>Tanks cast a ray to check if a building is in the way</w:t>
+      </w:r>
+    </w:p>
+    <w:p>
+      <w:r>
+        <w:t>Tanks call for help if hit</w:t>
+      </w:r>
+    </w:p>
+    <w:p>
+      <w:r>
+        <w:t xml:space="preserve">Tanks have a death animation of turrets </w:t>
+      </w:r>
+      <w:r>
+        <w:t>thrown away</w:t>
+      </w:r>
+    </w:p>
+    <w:p>
+      <w:r>
+        <w:t>Tanks have a formation of line or square</w:t>
+      </w:r>
       <w:bookmarkStart w:id="0" w:name="_GoBack"/>
       <w:bookmarkEnd w:id="0"/>
     </w:p>
+    <w:p/>
     <w:sectPr>
       <w:pgSz w:w="11906" w:h="16838"/>
       <w:pgMar w:top="1440" w:right="1440" w:bottom="1440" w:left="1440" w:header="708" w:footer="708" w:gutter="0"/>
@@ -1242,6 +1413,28 @@
       <w:szCs w:val="26"/>
     </w:rPr>
   </w:style>
+  <w:style w:type="paragraph" w:styleId="Heading3">
+    <w:name w:val="heading 3"/>
+    <w:basedOn w:val="Normal"/>
+    <w:next w:val="Normal"/>
+    <w:link w:val="Heading3Char"/>
+    <w:uiPriority w:val="9"/>
+    <w:unhideWhenUsed/>
+    <w:qFormat/>
+    <w:rsid w:val="005F55B8"/>
+    <w:pPr>
+      <w:keepNext/>
+      <w:keepLines/>
+      <w:spacing w:before="40" w:after="0"/>
+      <w:outlineLvl w:val="2"/>
+    </w:pPr>
+    <w:rPr>
+      <w:rFonts w:asciiTheme="majorHAnsi" w:eastAsiaTheme="majorEastAsia" w:hAnsiTheme="majorHAnsi" w:cstheme="majorBidi"/>
+      <w:color w:val="1F3763" w:themeColor="accent1" w:themeShade="7F"/>
+      <w:sz w:val="24"/>
+      <w:szCs w:val="24"/>
+    </w:rPr>
+  </w:style>
   <w:style w:type="character" w:default="1" w:styleId="DefaultParagraphFont">
     <w:name w:val="Default Paragraph Font"/>
     <w:uiPriority w:val="1"/>
@@ -1304,6 +1497,19 @@
       <w:color w:val="2F5496" w:themeColor="accent1" w:themeShade="BF"/>
       <w:sz w:val="26"/>
       <w:szCs w:val="26"/>
+    </w:rPr>
+  </w:style>
+  <w:style w:type="character" w:customStyle="1" w:styleId="Heading3Char">
+    <w:name w:val="Heading 3 Char"/>
+    <w:basedOn w:val="DefaultParagraphFont"/>
+    <w:link w:val="Heading3"/>
+    <w:uiPriority w:val="9"/>
+    <w:rsid w:val="005F55B8"/>
+    <w:rPr>
+      <w:rFonts w:asciiTheme="majorHAnsi" w:eastAsiaTheme="majorEastAsia" w:hAnsiTheme="majorHAnsi" w:cstheme="majorBidi"/>
+      <w:color w:val="1F3763" w:themeColor="accent1" w:themeShade="7F"/>
+      <w:sz w:val="24"/>
+      <w:szCs w:val="24"/>
     </w:rPr>
   </w:style>
 </w:styles>

</xml_diff>